<commit_message>
Updated the report with new desriptions and results from experiments
</commit_message>
<xml_diff>
--- a/doc/report-11.docx
+++ b/doc/report-11.docx
@@ -25,43 +25,39 @@
     <w:p>
       <w:pPr>
         <w:rPr>
-          <w:lang w:val="de-CH"/>
-        </w:rPr>
-      </w:pPr>
-      <w:r>
-        <w:rPr>
-          <w:lang w:val="de-CH"/>
+          <w:lang w:val="en-US"/>
+        </w:rPr>
+      </w:pPr>
+      <w:r>
+        <w:rPr>
+          <w:lang w:val="en-US"/>
         </w:rPr>
         <w:t xml:space="preserve">Michael Merki &amp; </w:t>
       </w:r>
       <w:r>
         <w:rPr>
-          <w:lang w:val="de-CH"/>
+          <w:lang w:val="en-US"/>
         </w:rPr>
         <w:t>Markus Greiner</w:t>
       </w:r>
       <w:r>
         <w:rPr>
-          <w:lang w:val="de-CH"/>
+          <w:lang w:val="en-US"/>
         </w:rPr>
         <w:t xml:space="preserve"> - </w:t>
       </w:r>
-      <w:proofErr w:type="spellStart"/>
-      <w:r>
-        <w:rPr>
-          <w:lang w:val="de-CH"/>
+      <w:r>
+        <w:rPr>
+          <w:lang w:val="en-US"/>
         </w:rPr>
         <w:t>December</w:t>
       </w:r>
-      <w:proofErr w:type="spellEnd"/>
-      <w:r>
-        <w:rPr>
-          <w:lang w:val="de-CH"/>
+      <w:r>
+        <w:rPr>
+          <w:lang w:val="en-US"/>
         </w:rPr>
         <w:t xml:space="preserve"> 2016</w:t>
       </w:r>
-      <w:bookmarkStart w:id="0" w:name="_GoBack"/>
-      <w:bookmarkEnd w:id="0"/>
     </w:p>
     <w:p>
       <w:pPr>
@@ -127,9 +123,19 @@
     <w:p>
       <w:pPr>
         <w:rPr>
-          <w:lang w:val="en-US"/>
-        </w:rPr>
-      </w:pPr>
+          <w:b/>
+          <w:color w:val="FF0000"/>
+          <w:lang w:val="en-US"/>
+        </w:rPr>
+      </w:pPr>
+      <w:r>
+        <w:rPr>
+          <w:b/>
+          <w:color w:val="FF0000"/>
+          <w:lang w:val="en-US"/>
+        </w:rPr>
+        <w:t>TODO</w:t>
+      </w:r>
     </w:p>
     <w:p>
       <w:pPr>
@@ -142,7 +148,25 @@
         <w:rPr>
           <w:lang w:val="en-US"/>
         </w:rPr>
-        <w:t>Scoring Models</w:t>
+        <w:t>Term-based s</w:t>
+      </w:r>
+      <w:r>
+        <w:rPr>
+          <w:lang w:val="en-US"/>
+        </w:rPr>
+        <w:t xml:space="preserve">coring </w:t>
+      </w:r>
+      <w:r>
+        <w:rPr>
+          <w:lang w:val="en-US"/>
+        </w:rPr>
+        <w:t>m</w:t>
+      </w:r>
+      <w:r>
+        <w:rPr>
+          <w:lang w:val="en-US"/>
+        </w:rPr>
+        <w:t>odels</w:t>
       </w:r>
     </w:p>
     <w:p>
@@ -155,7 +179,125 @@
         <w:rPr>
           <w:lang w:val="en-US"/>
         </w:rPr>
-        <w:t>Term-Based Model:</w:t>
+        <w:t xml:space="preserve">Our term-based model consists of two different scoring approaches. On the one hand we implemented the scoring based on </w:t>
+      </w:r>
+      <w:proofErr w:type="spellStart"/>
+      <w:r>
+        <w:rPr>
+          <w:lang w:val="en-US"/>
+        </w:rPr>
+        <w:t>tf-idf</w:t>
+      </w:r>
+      <w:proofErr w:type="spellEnd"/>
+      <w:r>
+        <w:rPr>
+          <w:lang w:val="en-US"/>
+        </w:rPr>
+        <w:t xml:space="preserve"> weights</w:t>
+      </w:r>
+      <w:r>
+        <w:rPr>
+          <w:lang w:val="en-US"/>
+        </w:rPr>
+        <w:t xml:space="preserve"> described in the lecture (lecture 4, slide</w:t>
+      </w:r>
+      <w:r>
+        <w:rPr>
+          <w:lang w:val="en-US"/>
+        </w:rPr>
+        <w:t xml:space="preserve"> </w:t>
+      </w:r>
+      <w:r>
+        <w:rPr>
+          <w:lang w:val="en-US"/>
+        </w:rPr>
+        <w:t xml:space="preserve">14). </w:t>
+      </w:r>
+      <w:r>
+        <w:rPr>
+          <w:lang w:val="en-US"/>
+        </w:rPr>
+        <w:t>In a first attempt we directly used raw term freq</w:t>
+      </w:r>
+      <w:r>
+        <w:rPr>
+          <w:lang w:val="en-US"/>
+        </w:rPr>
+        <w:t>uencies</w:t>
+      </w:r>
+      <w:r>
+        <w:rPr>
+          <w:lang w:val="en-US"/>
+        </w:rPr>
+        <w:t xml:space="preserve"> which resulted in a bias towards longer documents. In order to avoid such biases we </w:t>
+      </w:r>
+      <w:r>
+        <w:rPr>
+          <w:lang w:val="en-US"/>
+        </w:rPr>
+        <w:t xml:space="preserve">extended the standard </w:t>
+      </w:r>
+      <w:proofErr w:type="spellStart"/>
+      <w:r>
+        <w:rPr>
+          <w:lang w:val="en-US"/>
+        </w:rPr>
+        <w:t>tf-idf</w:t>
+      </w:r>
+      <w:proofErr w:type="spellEnd"/>
+      <w:r>
+        <w:rPr>
+          <w:lang w:val="en-US"/>
+        </w:rPr>
+        <w:t xml:space="preserve"> weighting scheme by using the augmented term frequency instead of the raw term frequency. </w:t>
+      </w:r>
+      <w:r>
+        <w:rPr>
+          <w:lang w:val="en-US"/>
+        </w:rPr>
+        <w:t>T</w:t>
+      </w:r>
+      <w:r>
+        <w:rPr>
+          <w:lang w:val="en-US"/>
+        </w:rPr>
+        <w:t xml:space="preserve">he augmented </w:t>
+      </w:r>
+      <w:r>
+        <w:rPr>
+          <w:lang w:val="en-US"/>
+        </w:rPr>
+        <w:t xml:space="preserve">term </w:t>
+      </w:r>
+      <w:r>
+        <w:rPr>
+          <w:lang w:val="en-US"/>
+        </w:rPr>
+        <w:t xml:space="preserve">frequency </w:t>
+      </w:r>
+      <w:r>
+        <w:rPr>
+          <w:lang w:val="en-US"/>
+        </w:rPr>
+        <w:t xml:space="preserve">was calculated according to the </w:t>
+      </w:r>
+      <w:r>
+        <w:rPr>
+          <w:lang w:val="en-US"/>
+        </w:rPr>
+        <w:t>following formula</w:t>
+      </w:r>
+      <w:r>
+        <w:rPr>
+          <w:lang w:val="en-US"/>
+        </w:rPr>
+        <w:t>:</w:t>
+      </w:r>
+      <w:r>
+        <w:rPr>
+          <w:lang w:val="en-US"/>
+        </w:rPr>
+        <w:t xml:space="preserve"> </w:t>
       </w:r>
     </w:p>
     <w:p>
@@ -164,181 +306,196 @@
           <w:lang w:val="en-US"/>
         </w:rPr>
       </w:pPr>
-      <w:r>
-        <w:rPr>
-          <w:lang w:val="en-US"/>
-        </w:rPr>
-        <w:t xml:space="preserve">Our term-based model consists of two different scoring approaches. On the one hand we implemented the scoring based on </w:t>
-      </w:r>
-      <w:proofErr w:type="spellStart"/>
-      <w:r>
-        <w:rPr>
-          <w:lang w:val="en-US"/>
-        </w:rPr>
-        <w:t>tf-idf</w:t>
-      </w:r>
-      <w:proofErr w:type="spellEnd"/>
-      <w:r>
-        <w:rPr>
-          <w:lang w:val="en-US"/>
-        </w:rPr>
-        <w:t xml:space="preserve"> weights</w:t>
-      </w:r>
-      <w:r>
-        <w:rPr>
-          <w:lang w:val="en-US"/>
-        </w:rPr>
-        <w:t xml:space="preserve"> described in the lecture (lecture 4, slide</w:t>
-      </w:r>
-      <w:r>
-        <w:rPr>
-          <w:lang w:val="en-US"/>
-        </w:rPr>
-        <w:t xml:space="preserve"> </w:t>
-      </w:r>
-      <w:r>
-        <w:rPr>
-          <w:lang w:val="en-US"/>
-        </w:rPr>
-        <w:t xml:space="preserve">14). </w:t>
-      </w:r>
-      <w:r>
-        <w:rPr>
-          <w:lang w:val="en-US"/>
-        </w:rPr>
-        <w:t xml:space="preserve">In order to be more robust against biases towards longer document we extended the standard </w:t>
-      </w:r>
-      <w:proofErr w:type="spellStart"/>
-      <w:r>
-        <w:rPr>
-          <w:lang w:val="en-US"/>
-        </w:rPr>
-        <w:t>tf-idf</w:t>
-      </w:r>
-      <w:proofErr w:type="spellEnd"/>
-      <w:r>
-        <w:rPr>
-          <w:lang w:val="en-US"/>
-        </w:rPr>
-        <w:t xml:space="preserve"> weighting scheme by using the augmented term frequency instead of the raw term frequency. We computed the augmented </w:t>
-      </w:r>
-      <w:r>
-        <w:rPr>
-          <w:lang w:val="en-US"/>
-        </w:rPr>
-        <w:t xml:space="preserve">term </w:t>
-      </w:r>
-      <w:r>
-        <w:rPr>
-          <w:lang w:val="en-US"/>
-        </w:rPr>
-        <w:t xml:space="preserve">frequency with the following formula: </w:t>
-      </w:r>
-      <w:proofErr w:type="spellStart"/>
-      <w:proofErr w:type="gramStart"/>
-      <w:r>
-        <w:rPr>
-          <w:lang w:val="en-US"/>
-        </w:rPr>
-        <w:t>a</w:t>
-      </w:r>
-      <w:r>
-        <w:rPr>
-          <w:lang w:val="en-US"/>
-        </w:rPr>
-        <w:t>tf</w:t>
-      </w:r>
-      <w:proofErr w:type="spellEnd"/>
-      <w:r>
-        <w:rPr>
-          <w:lang w:val="en-US"/>
-        </w:rPr>
-        <w:t>(</w:t>
-      </w:r>
-      <w:proofErr w:type="spellStart"/>
-      <w:proofErr w:type="gramEnd"/>
-      <w:r>
-        <w:rPr>
-          <w:lang w:val="en-US"/>
-        </w:rPr>
-        <w:t>w,d</w:t>
-      </w:r>
-      <w:proofErr w:type="spellEnd"/>
-      <w:r>
-        <w:rPr>
-          <w:lang w:val="en-US"/>
-        </w:rPr>
-        <w:t xml:space="preserve">) = 0.5 + 0.5 * </w:t>
-      </w:r>
-      <w:proofErr w:type="spellStart"/>
-      <w:r>
-        <w:rPr>
-          <w:lang w:val="en-US"/>
-        </w:rPr>
-        <w:t>tf</w:t>
-      </w:r>
-      <w:proofErr w:type="spellEnd"/>
-      <w:r>
-        <w:rPr>
-          <w:lang w:val="en-US"/>
-        </w:rPr>
-        <w:t>(</w:t>
-      </w:r>
-      <w:proofErr w:type="spellStart"/>
-      <w:r>
-        <w:rPr>
-          <w:lang w:val="en-US"/>
-        </w:rPr>
-        <w:t>w,d</w:t>
-      </w:r>
-      <w:proofErr w:type="spellEnd"/>
-      <w:r>
-        <w:rPr>
-          <w:lang w:val="en-US"/>
-        </w:rPr>
-        <w:t>) / max(</w:t>
-      </w:r>
-      <w:proofErr w:type="spellStart"/>
-      <w:r>
-        <w:rPr>
-          <w:lang w:val="en-US"/>
-        </w:rPr>
-        <w:t>tf</w:t>
-      </w:r>
-      <w:proofErr w:type="spellEnd"/>
-      <w:r>
-        <w:rPr>
-          <w:lang w:val="en-US"/>
-        </w:rPr>
-        <w:t>(</w:t>
-      </w:r>
-      <w:proofErr w:type="spellStart"/>
-      <w:r>
-        <w:rPr>
-          <w:lang w:val="en-US"/>
-        </w:rPr>
-        <w:t>w',d</w:t>
-      </w:r>
-      <w:proofErr w:type="spellEnd"/>
-      <w:r>
-        <w:rPr>
-          <w:lang w:val="en-US"/>
-        </w:rPr>
-        <w:t xml:space="preserve">) : t' </w:t>
-      </w:r>
-      <w:r>
-        <w:rPr>
-          <w:rFonts w:cstheme="minorHAnsi"/>
-          <w:lang w:val="en-US"/>
-        </w:rPr>
-        <w:t>ϵ</w:t>
-      </w:r>
-      <w:r>
-        <w:rPr>
-          <w:lang w:val="en-US"/>
-        </w:rPr>
-        <w:t xml:space="preserve"> d)</w:t>
-      </w:r>
+      <m:oMathPara>
+        <m:oMath>
+          <m:r>
+            <w:rPr>
+              <w:rFonts w:ascii="Cambria Math" w:hAnsi="Cambria Math"/>
+              <w:lang w:val="en-US"/>
+            </w:rPr>
+            <m:t>atf</m:t>
+          </m:r>
+          <m:d>
+            <m:dPr>
+              <m:ctrlPr>
+                <w:rPr>
+                  <w:rFonts w:ascii="Cambria Math" w:hAnsi="Cambria Math"/>
+                  <w:i/>
+                  <w:lang w:val="en-US"/>
+                </w:rPr>
+              </m:ctrlPr>
+            </m:dPr>
+            <m:e>
+              <m:r>
+                <w:rPr>
+                  <w:rFonts w:ascii="Cambria Math" w:hAnsi="Cambria Math"/>
+                  <w:lang w:val="en-US"/>
+                </w:rPr>
+                <m:t>w,d</m:t>
+              </m:r>
+            </m:e>
+          </m:d>
+          <m:r>
+            <w:rPr>
+              <w:rFonts w:ascii="Cambria Math" w:hAnsi="Cambria Math"/>
+              <w:lang w:val="en-US"/>
+            </w:rPr>
+            <m:t>=</m:t>
+          </m:r>
+          <m:r>
+            <w:rPr>
+              <w:rFonts w:ascii="Cambria Math" w:hAnsi="Cambria Math"/>
+              <w:lang w:val="en-US"/>
+            </w:rPr>
+            <m:t>0.5+</m:t>
+          </m:r>
+          <m:r>
+            <w:rPr>
+              <w:rFonts w:ascii="Cambria Math" w:hAnsi="Cambria Math"/>
+              <w:lang w:val="en-US"/>
+            </w:rPr>
+            <m:t>0.5*</m:t>
+          </m:r>
+          <m:f>
+            <m:fPr>
+              <m:ctrlPr>
+                <w:rPr>
+                  <w:rFonts w:ascii="Cambria Math" w:hAnsi="Cambria Math"/>
+                  <w:i/>
+                  <w:lang w:val="en-US"/>
+                </w:rPr>
+              </m:ctrlPr>
+            </m:fPr>
+            <m:num>
+              <m:r>
+                <w:rPr>
+                  <w:rFonts w:ascii="Cambria Math" w:hAnsi="Cambria Math"/>
+                  <w:lang w:val="en-US"/>
+                </w:rPr>
+                <m:t>tf(w,</m:t>
+              </m:r>
+              <m:r>
+                <w:rPr>
+                  <w:rFonts w:ascii="Cambria Math" w:hAnsi="Cambria Math"/>
+                  <w:lang w:val="en-US"/>
+                </w:rPr>
+                <m:t>d)</m:t>
+              </m:r>
+            </m:num>
+            <m:den>
+              <m:r>
+                <m:rPr>
+                  <m:sty m:val="p"/>
+                </m:rPr>
+                <w:rPr>
+                  <w:rFonts w:ascii="Cambria Math" w:hAnsi="Cambria Math"/>
+                  <w:lang w:val="en-US"/>
+                </w:rPr>
+                <m:t>max⁡</m:t>
+              </m:r>
+              <m:r>
+                <w:rPr>
+                  <w:rFonts w:ascii="Cambria Math" w:hAnsi="Cambria Math"/>
+                  <w:lang w:val="en-US"/>
+                </w:rPr>
+                <m:t>{tf</m:t>
+              </m:r>
+              <m:d>
+                <m:dPr>
+                  <m:ctrlPr>
+                    <w:rPr>
+                      <w:rFonts w:ascii="Cambria Math" w:hAnsi="Cambria Math"/>
+                      <w:i/>
+                      <w:lang w:val="en-US"/>
+                    </w:rPr>
+                  </m:ctrlPr>
+                </m:dPr>
+                <m:e>
+                  <m:sSup>
+                    <m:sSupPr>
+                      <m:ctrlPr>
+                        <w:rPr>
+                          <w:rFonts w:ascii="Cambria Math" w:hAnsi="Cambria Math"/>
+                          <w:i/>
+                          <w:lang w:val="en-US"/>
+                        </w:rPr>
+                      </m:ctrlPr>
+                    </m:sSupPr>
+                    <m:e>
+                      <m:r>
+                        <w:rPr>
+                          <w:rFonts w:ascii="Cambria Math" w:hAnsi="Cambria Math"/>
+                          <w:lang w:val="en-US"/>
+                        </w:rPr>
+                        <m:t>w</m:t>
+                      </m:r>
+                    </m:e>
+                    <m:sup>
+                      <m:r>
+                        <w:rPr>
+                          <w:rFonts w:ascii="Cambria Math" w:hAnsi="Cambria Math"/>
+                          <w:lang w:val="en-US"/>
+                        </w:rPr>
+                        <m:t>'</m:t>
+                      </m:r>
+                    </m:sup>
+                  </m:sSup>
+                  <m:r>
+                    <w:rPr>
+                      <w:rFonts w:ascii="Cambria Math" w:hAnsi="Cambria Math"/>
+                      <w:lang w:val="en-US"/>
+                    </w:rPr>
+                    <m:t>,d</m:t>
+                  </m:r>
+                </m:e>
+              </m:d>
+              <m:r>
+                <w:rPr>
+                  <w:rFonts w:ascii="Cambria Math" w:hAnsi="Cambria Math"/>
+                  <w:lang w:val="en-US"/>
+                </w:rPr>
+                <m:t>:</m:t>
+              </m:r>
+              <m:sSup>
+                <m:sSupPr>
+                  <m:ctrlPr>
+                    <w:rPr>
+                      <w:rFonts w:ascii="Cambria Math" w:hAnsi="Cambria Math"/>
+                      <w:i/>
+                      <w:lang w:val="en-US"/>
+                    </w:rPr>
+                  </m:ctrlPr>
+                </m:sSupPr>
+                <m:e>
+                  <m:r>
+                    <w:rPr>
+                      <w:rFonts w:ascii="Cambria Math" w:hAnsi="Cambria Math"/>
+                      <w:lang w:val="en-US"/>
+                    </w:rPr>
+                    <m:t>t</m:t>
+                  </m:r>
+                </m:e>
+                <m:sup>
+                  <m:r>
+                    <w:rPr>
+                      <w:rFonts w:ascii="Cambria Math" w:hAnsi="Cambria Math"/>
+                      <w:lang w:val="en-US"/>
+                    </w:rPr>
+                    <m:t>'</m:t>
+                  </m:r>
+                </m:sup>
+              </m:sSup>
+              <m:r>
+                <w:rPr>
+                  <w:rFonts w:ascii="Cambria Math" w:hAnsi="Cambria Math"/>
+                  <w:lang w:val="en-US"/>
+                </w:rPr>
+                <m:t>∈d}</m:t>
+              </m:r>
+            </m:den>
+          </m:f>
+        </m:oMath>
+      </m:oMathPara>
     </w:p>
     <w:p>
       <w:pPr>
@@ -350,214 +507,47 @@
         <w:rPr>
           <w:lang w:val="en-US"/>
         </w:rPr>
-        <w:t xml:space="preserve">On the other hand we used the idea of the vector space model described in the lecture (lecture 4, slides 15 – 17) </w:t>
-      </w:r>
-      <w:r>
-        <w:rPr>
-          <w:lang w:val="en-US"/>
-        </w:rPr>
-        <w:t xml:space="preserve">and computed the cosine similarity between the documents and </w:t>
-      </w:r>
-      <w:r>
-        <w:rPr>
-          <w:lang w:val="en-US"/>
-        </w:rPr>
-        <w:t>queries represented as vectors.</w:t>
-      </w:r>
-    </w:p>
-    <w:p>
-      <w:pPr>
-        <w:rPr>
-          <w:lang w:val="en-US"/>
-        </w:rPr>
-      </w:pPr>
-      <w:r>
-        <w:rPr>
-          <w:lang w:val="en-US"/>
-        </w:rPr>
-        <w:t xml:space="preserve">Both scoring approaches can be found in the class </w:t>
-      </w:r>
-      <w:proofErr w:type="spellStart"/>
-      <w:r>
-        <w:rPr>
-          <w:lang w:val="en-US"/>
-        </w:rPr>
-        <w:t>TermBasedModel.scala</w:t>
-      </w:r>
-      <w:proofErr w:type="spellEnd"/>
-      <w:r>
-        <w:rPr>
-          <w:lang w:val="en-US"/>
-        </w:rPr>
-        <w:t>.</w:t>
-      </w:r>
-    </w:p>
-    <w:p>
-      <w:pPr>
-        <w:rPr>
-          <w:lang w:val="en-US"/>
-        </w:rPr>
-      </w:pPr>
-      <w:r>
-        <w:rPr>
-          <w:lang w:val="en-US"/>
-        </w:rPr>
-        <w:t>Language Model</w:t>
-      </w:r>
-      <w:r>
-        <w:rPr>
-          <w:lang w:val="en-US"/>
-        </w:rPr>
-        <w:t>:</w:t>
-      </w:r>
-    </w:p>
-    <w:p>
-      <w:pPr>
-        <w:rPr>
-          <w:rFonts w:cstheme="minorHAnsi"/>
-          <w:lang w:val="en-US"/>
-        </w:rPr>
-      </w:pPr>
-      <w:r>
-        <w:rPr>
-          <w:lang w:val="en-US"/>
-        </w:rPr>
-        <w:t>As our language model w</w:t>
-      </w:r>
-      <w:r>
-        <w:rPr>
-          <w:lang w:val="en-US"/>
-        </w:rPr>
-        <w:t xml:space="preserve">e implemented the maximum likelihood estimation presented in the lecture (lecture 6, slides 5-8) and applied the proposed </w:t>
-      </w:r>
-      <w:proofErr w:type="spellStart"/>
-      <w:r>
-        <w:rPr>
-          <w:lang w:val="en-US"/>
-        </w:rPr>
-        <w:t>Jelinek</w:t>
-      </w:r>
-      <w:proofErr w:type="spellEnd"/>
-      <w:r>
-        <w:rPr>
-          <w:lang w:val="en-US"/>
-        </w:rPr>
-        <w:t>-Mercer smoothing to get better estimates for small frequencies.</w:t>
-      </w:r>
-      <w:r>
-        <w:rPr>
-          <w:lang w:val="en-US"/>
-        </w:rPr>
-        <w:t xml:space="preserve"> </w:t>
-      </w:r>
-      <w:r>
-        <w:rPr>
-          <w:lang w:val="en-US"/>
-        </w:rPr>
-        <w:t xml:space="preserve">Experimenting with varying the tuning parameter </w:t>
-      </w:r>
-      <w:r>
-        <w:rPr>
-          <w:rFonts w:cstheme="minorHAnsi"/>
-          <w:lang w:val="en-US"/>
-        </w:rPr>
-        <w:t>λ</w:t>
-      </w:r>
-      <w:r>
-        <w:rPr>
-          <w:lang w:val="en-US"/>
-        </w:rPr>
-        <w:t xml:space="preserve"> showed optimal precision, recall, f1 and MAP measures for </w:t>
-      </w:r>
-      <w:r>
-        <w:rPr>
-          <w:rFonts w:cstheme="minorHAnsi"/>
-          <w:lang w:val="en-US"/>
-        </w:rPr>
-        <w:t>λ = 0.2.</w:t>
-      </w:r>
-    </w:p>
-    <w:p>
-      <w:pPr>
-        <w:rPr>
-          <w:lang w:val="en-US"/>
-        </w:rPr>
-      </w:pPr>
-      <w:r>
-        <w:rPr>
-          <w:rFonts w:cstheme="minorHAnsi"/>
-          <w:lang w:val="en-US"/>
-        </w:rPr>
-        <w:t xml:space="preserve">The implementation of the language model can be found in the class </w:t>
-      </w:r>
-      <w:proofErr w:type="spellStart"/>
-      <w:r>
-        <w:rPr>
-          <w:rFonts w:cstheme="minorHAnsi"/>
-          <w:lang w:val="en-US"/>
-        </w:rPr>
-        <w:t>LanguageModel.scala</w:t>
-      </w:r>
-      <w:proofErr w:type="spellEnd"/>
-      <w:r>
-        <w:rPr>
-          <w:rFonts w:cstheme="minorHAnsi"/>
-          <w:lang w:val="en-US"/>
-        </w:rPr>
-        <w:t>.</w:t>
-      </w:r>
-    </w:p>
-    <w:p>
-      <w:pPr>
-        <w:pStyle w:val="berschrift1"/>
-        <w:rPr>
-          <w:lang w:val="en-US"/>
-        </w:rPr>
-      </w:pPr>
-      <w:r>
-        <w:rPr>
-          <w:lang w:val="en-US"/>
-        </w:rPr>
-        <w:t>Challenges during development</w:t>
-      </w:r>
-    </w:p>
-    <w:p>
-      <w:r>
-        <w:t>…</w:t>
-      </w:r>
-    </w:p>
-    <w:p>
-      <w:pPr>
-        <w:pStyle w:val="berschrift1"/>
-      </w:pPr>
-      <w:r>
-        <w:t xml:space="preserve">Training Data </w:t>
-      </w:r>
-      <w:r>
-        <w:t>Performance</w:t>
-      </w:r>
-    </w:p>
-    <w:p>
-      <w:r>
-        <w:t>Evaluating the performance of our three scoring models with 100'000 training documents resulted in the following precision, recall, f1 score and mean average precision (MAP) metrics:</w:t>
+        <w:t xml:space="preserve">With this extension we were able to increase </w:t>
+      </w:r>
+      <w:r>
+        <w:rPr>
+          <w:lang w:val="en-US"/>
+        </w:rPr>
+        <w:t>the performance metrics</w:t>
+      </w:r>
+      <w:r>
+        <w:rPr>
+          <w:lang w:val="en-US"/>
+        </w:rPr>
+        <w:t xml:space="preserve"> of ranking the provided training documents for the 40 test queries</w:t>
+      </w:r>
+      <w:r>
+        <w:rPr>
+          <w:lang w:val="en-US"/>
+        </w:rPr>
+        <w:t xml:space="preserve"> as shown in the following table:</w:t>
       </w:r>
     </w:p>
     <w:tbl>
       <w:tblPr>
         <w:tblStyle w:val="Tabellenraster"/>
         <w:tblW w:w="0" w:type="auto"/>
+        <w:jc w:val="center"/>
+        <w:tblInd w:w="250" w:type="dxa"/>
         <w:tblLook w:val="04A0" w:firstRow="1" w:lastRow="0" w:firstColumn="1" w:lastColumn="0" w:noHBand="0" w:noVBand="1"/>
       </w:tblPr>
       <w:tblGrid>
-        <w:gridCol w:w="2290"/>
-        <w:gridCol w:w="2290"/>
-        <w:gridCol w:w="2290"/>
-        <w:gridCol w:w="2290"/>
+        <w:gridCol w:w="1134"/>
+        <w:gridCol w:w="1843"/>
+        <w:gridCol w:w="2551"/>
       </w:tblGrid>
       <w:tr>
-        <w:tc>
-          <w:tcPr>
-            <w:tcW w:w="2290" w:type="dxa"/>
+        <w:trPr>
+          <w:jc w:val="center"/>
+        </w:trPr>
+        <w:tc>
+          <w:tcPr>
+            <w:tcW w:w="1134" w:type="dxa"/>
           </w:tcPr>
           <w:p>
             <w:r>
@@ -567,39 +557,45 @@
         </w:tc>
         <w:tc>
           <w:tcPr>
-            <w:tcW w:w="2290" w:type="dxa"/>
+            <w:tcW w:w="1843" w:type="dxa"/>
           </w:tcPr>
           <w:p>
             <w:r>
               <w:t>TFIDF</w:t>
             </w:r>
-          </w:p>
-        </w:tc>
-        <w:tc>
-          <w:tcPr>
-            <w:tcW w:w="2290" w:type="dxa"/>
-          </w:tcPr>
-          <w:p>
-            <w:r>
-              <w:t>Cosine Similarity</w:t>
-            </w:r>
-          </w:p>
-        </w:tc>
-        <w:tc>
-          <w:tcPr>
-            <w:tcW w:w="2290" w:type="dxa"/>
-          </w:tcPr>
-          <w:p>
-            <w:r>
-              <w:t>Language Model</w:t>
-            </w:r>
+            <w:r>
+              <w:t xml:space="preserve"> with raw </w:t>
+            </w:r>
+            <w:proofErr w:type="spellStart"/>
+            <w:r>
+              <w:t>tf</w:t>
+            </w:r>
+            <w:proofErr w:type="spellEnd"/>
+          </w:p>
+        </w:tc>
+        <w:tc>
+          <w:tcPr>
+            <w:tcW w:w="2551" w:type="dxa"/>
+          </w:tcPr>
+          <w:p>
+            <w:r>
+              <w:t xml:space="preserve">TFIDF with augmented </w:t>
+            </w:r>
+            <w:proofErr w:type="spellStart"/>
+            <w:r>
+              <w:t>tf</w:t>
+            </w:r>
+            <w:proofErr w:type="spellEnd"/>
           </w:p>
         </w:tc>
       </w:tr>
       <w:tr>
-        <w:tc>
-          <w:tcPr>
-            <w:tcW w:w="2290" w:type="dxa"/>
+        <w:trPr>
+          <w:jc w:val="center"/>
+        </w:trPr>
+        <w:tc>
+          <w:tcPr>
+            <w:tcW w:w="1134" w:type="dxa"/>
           </w:tcPr>
           <w:p>
             <w:r>
@@ -609,39 +605,41 @@
         </w:tc>
         <w:tc>
           <w:tcPr>
-            <w:tcW w:w="2290" w:type="dxa"/>
-          </w:tcPr>
-          <w:p>
-            <w:r>
-              <w:t>0.40024999999999994</w:t>
-            </w:r>
-          </w:p>
-        </w:tc>
-        <w:tc>
-          <w:tcPr>
-            <w:tcW w:w="2290" w:type="dxa"/>
-          </w:tcPr>
-          <w:p>
-            <w:r>
-              <w:t>0.342</w:t>
-            </w:r>
-          </w:p>
-        </w:tc>
-        <w:tc>
-          <w:tcPr>
-            <w:tcW w:w="2290" w:type="dxa"/>
-          </w:tcPr>
-          <w:p>
-            <w:r>
-              <w:t>0.40474999999999994</w:t>
+            <w:tcW w:w="1843" w:type="dxa"/>
+          </w:tcPr>
+          <w:p>
+            <w:pPr>
+              <w:jc w:val="center"/>
+            </w:pPr>
+            <w:r>
+              <w:t>0.314</w:t>
+            </w:r>
+          </w:p>
+        </w:tc>
+        <w:tc>
+          <w:tcPr>
+            <w:tcW w:w="2551" w:type="dxa"/>
+          </w:tcPr>
+          <w:p>
+            <w:pPr>
+              <w:jc w:val="center"/>
+            </w:pPr>
+            <w:r>
+              <w:t>0.40</w:t>
+            </w:r>
+            <w:r>
+              <w:t>0</w:t>
             </w:r>
           </w:p>
         </w:tc>
       </w:tr>
       <w:tr>
-        <w:tc>
-          <w:tcPr>
-            <w:tcW w:w="2290" w:type="dxa"/>
+        <w:trPr>
+          <w:jc w:val="center"/>
+        </w:trPr>
+        <w:tc>
+          <w:tcPr>
+            <w:tcW w:w="1134" w:type="dxa"/>
           </w:tcPr>
           <w:p>
             <w:r>
@@ -651,39 +649,38 @@
         </w:tc>
         <w:tc>
           <w:tcPr>
-            <w:tcW w:w="2290" w:type="dxa"/>
-          </w:tcPr>
-          <w:p>
-            <w:r>
-              <w:t>0.4147382133995037</w:t>
-            </w:r>
-          </w:p>
-        </w:tc>
-        <w:tc>
-          <w:tcPr>
-            <w:tcW w:w="2290" w:type="dxa"/>
-          </w:tcPr>
-          <w:p>
-            <w:r>
-              <w:t>0.3548179374389052</w:t>
-            </w:r>
-          </w:p>
-        </w:tc>
-        <w:tc>
-          <w:tcPr>
-            <w:tcW w:w="2290" w:type="dxa"/>
-          </w:tcPr>
-          <w:p>
-            <w:r>
-              <w:t>0.4181252349800736</w:t>
+            <w:tcW w:w="1843" w:type="dxa"/>
+          </w:tcPr>
+          <w:p>
+            <w:pPr>
+              <w:jc w:val="center"/>
+            </w:pPr>
+            <w:r>
+              <w:t>0.328</w:t>
+            </w:r>
+          </w:p>
+        </w:tc>
+        <w:tc>
+          <w:tcPr>
+            <w:tcW w:w="2551" w:type="dxa"/>
+          </w:tcPr>
+          <w:p>
+            <w:pPr>
+              <w:jc w:val="center"/>
+            </w:pPr>
+            <w:r>
+              <w:t>0.415</w:t>
             </w:r>
           </w:p>
         </w:tc>
       </w:tr>
       <w:tr>
-        <w:tc>
-          <w:tcPr>
-            <w:tcW w:w="2290" w:type="dxa"/>
+        <w:trPr>
+          <w:jc w:val="center"/>
+        </w:trPr>
+        <w:tc>
+          <w:tcPr>
+            <w:tcW w:w="1134" w:type="dxa"/>
           </w:tcPr>
           <w:p>
             <w:r>
@@ -693,39 +690,41 @@
         </w:tc>
         <w:tc>
           <w:tcPr>
-            <w:tcW w:w="2290" w:type="dxa"/>
-          </w:tcPr>
-          <w:p>
-            <w:r>
-              <w:t>0.40544781382967565</w:t>
-            </w:r>
-          </w:p>
-        </w:tc>
-        <w:tc>
-          <w:tcPr>
-            <w:tcW w:w="2290" w:type="dxa"/>
-          </w:tcPr>
-          <w:p>
-            <w:r>
-              <w:t>0.34663095537529603</w:t>
-            </w:r>
-          </w:p>
-        </w:tc>
-        <w:tc>
-          <w:tcPr>
-            <w:tcW w:w="2290" w:type="dxa"/>
-          </w:tcPr>
-          <w:p>
-            <w:r>
-              <w:t>0.40954392122031474</w:t>
+            <w:tcW w:w="1843" w:type="dxa"/>
+          </w:tcPr>
+          <w:p>
+            <w:pPr>
+              <w:jc w:val="center"/>
+            </w:pPr>
+            <w:r>
+              <w:t>0.</w:t>
+            </w:r>
+            <w:r>
+              <w:t>319</w:t>
+            </w:r>
+          </w:p>
+        </w:tc>
+        <w:tc>
+          <w:tcPr>
+            <w:tcW w:w="2551" w:type="dxa"/>
+          </w:tcPr>
+          <w:p>
+            <w:pPr>
+              <w:jc w:val="center"/>
+            </w:pPr>
+            <w:r>
+              <w:t>0.405</w:t>
             </w:r>
           </w:p>
         </w:tc>
       </w:tr>
       <w:tr>
-        <w:tc>
-          <w:tcPr>
-            <w:tcW w:w="2290" w:type="dxa"/>
+        <w:trPr>
+          <w:jc w:val="center"/>
+        </w:trPr>
+        <w:tc>
+          <w:tcPr>
+            <w:tcW w:w="1134" w:type="dxa"/>
           </w:tcPr>
           <w:p>
             <w:r>
@@ -735,60 +734,891 @@
         </w:tc>
         <w:tc>
           <w:tcPr>
-            <w:tcW w:w="2290" w:type="dxa"/>
-          </w:tcPr>
-          <w:p>
-            <w:r>
-              <w:t>0.27744256788107285</w:t>
-            </w:r>
-          </w:p>
-        </w:tc>
-        <w:tc>
-          <w:tcPr>
-            <w:tcW w:w="2290" w:type="dxa"/>
-          </w:tcPr>
-          <w:p>
-            <w:r>
-              <w:t>0.19819450627710983</w:t>
-            </w:r>
-          </w:p>
-        </w:tc>
-        <w:tc>
-          <w:tcPr>
-            <w:tcW w:w="2290" w:type="dxa"/>
-          </w:tcPr>
-          <w:p>
-            <w:r>
-              <w:t>0.2790647060168729</w:t>
+            <w:tcW w:w="1843" w:type="dxa"/>
+          </w:tcPr>
+          <w:p>
+            <w:pPr>
+              <w:jc w:val="center"/>
+            </w:pPr>
+            <w:r>
+              <w:t>0.</w:t>
+            </w:r>
+            <w:r>
+              <w:t>206</w:t>
+            </w:r>
+          </w:p>
+        </w:tc>
+        <w:tc>
+          <w:tcPr>
+            <w:tcW w:w="2551" w:type="dxa"/>
+          </w:tcPr>
+          <w:p>
+            <w:pPr>
+              <w:jc w:val="center"/>
+            </w:pPr>
+            <w:r>
+              <w:t>0.277</w:t>
             </w:r>
           </w:p>
         </w:tc>
       </w:tr>
     </w:tbl>
     <w:p>
-      <w:r>
-        <w:t xml:space="preserve">Note: For computation of recall and MAP we bounded the denominator by </w:t>
-      </w:r>
-      <w:proofErr w:type="gramStart"/>
-      <w:r>
-        <w:t>MIN(</w:t>
-      </w:r>
-      <w:proofErr w:type="gramEnd"/>
-      <w:r>
-        <w:t xml:space="preserve">(TP+FN),100) </w:t>
+      <w:pPr>
+        <w:pStyle w:val="Listenabsatz"/>
+        <w:rPr>
+          <w:lang w:val="en-US"/>
+        </w:rPr>
+      </w:pPr>
+      <w:r>
+        <w:rPr>
+          <w:lang w:val="en-US"/>
+        </w:rPr>
+        <w:t xml:space="preserve">Table 1: Comparison </w:t>
+      </w:r>
+      <w:r>
+        <w:t>between</w:t>
+      </w:r>
+      <w:r>
+        <w:rPr>
+          <w:lang w:val="en-US"/>
+        </w:rPr>
+        <w:t xml:space="preserve"> raw term frequency and augmented frequency weighting</w:t>
       </w:r>
     </w:p>
-    <w:p/>
     <w:p>
       <w:pPr>
+        <w:rPr>
+          <w:lang w:val="en-US"/>
+        </w:rPr>
+      </w:pPr>
+      <w:r>
+        <w:rPr>
+          <w:lang w:val="en-US"/>
+        </w:rPr>
+        <w:t xml:space="preserve">On the other hand we used the idea of the vector space model described in the lecture (lecture 4, slides 15 – 17) </w:t>
+      </w:r>
+      <w:r>
+        <w:rPr>
+          <w:lang w:val="en-US"/>
+        </w:rPr>
+        <w:t xml:space="preserve">and computed the cosine similarity between the documents and </w:t>
+      </w:r>
+      <w:r>
+        <w:rPr>
+          <w:lang w:val="en-US"/>
+        </w:rPr>
+        <w:t>queries represented as vectors.</w:t>
+      </w:r>
+    </w:p>
+    <w:p>
+      <w:pPr>
+        <w:rPr>
+          <w:lang w:val="en-US"/>
+        </w:rPr>
+      </w:pPr>
+      <w:r>
+        <w:rPr>
+          <w:lang w:val="en-US"/>
+        </w:rPr>
+        <w:t>Both scoring approaches can be found in the class</w:t>
+      </w:r>
+      <w:r>
+        <w:rPr>
+          <w:lang w:val="en-US"/>
+        </w:rPr>
+        <w:t xml:space="preserve"> "</w:t>
+      </w:r>
+      <w:proofErr w:type="spellStart"/>
+      <w:r>
+        <w:rPr>
+          <w:lang w:val="en-US"/>
+        </w:rPr>
+        <w:t>TermBasedModel</w:t>
+      </w:r>
+      <w:proofErr w:type="spellEnd"/>
+      <w:r>
+        <w:rPr>
+          <w:lang w:val="en-US"/>
+        </w:rPr>
+        <w:t>"</w:t>
+      </w:r>
+      <w:r>
+        <w:rPr>
+          <w:lang w:val="en-US"/>
+        </w:rPr>
+        <w:t xml:space="preserve"> and can be run with and without </w:t>
+      </w:r>
+      <w:r>
+        <w:rPr>
+          <w:lang w:val="en-US"/>
+        </w:rPr>
+        <w:t xml:space="preserve">inverted </w:t>
+      </w:r>
+      <w:r>
+        <w:rPr>
+          <w:lang w:val="en-US"/>
+        </w:rPr>
+        <w:t xml:space="preserve">index. </w:t>
+      </w:r>
+      <w:r>
+        <w:rPr>
+          <w:lang w:val="en-US"/>
+        </w:rPr>
+        <w:t xml:space="preserve">In case of running the </w:t>
+      </w:r>
+      <w:r>
+        <w:rPr>
+          <w:lang w:val="en-US"/>
+        </w:rPr>
+        <w:t xml:space="preserve">scoring </w:t>
+      </w:r>
+      <w:r>
+        <w:rPr>
+          <w:lang w:val="en-US"/>
+        </w:rPr>
+        <w:t xml:space="preserve">with </w:t>
+      </w:r>
+      <w:r>
+        <w:rPr>
+          <w:lang w:val="en-US"/>
+        </w:rPr>
+        <w:t>index</w:t>
+      </w:r>
+      <w:r>
+        <w:rPr>
+          <w:lang w:val="en-US"/>
+        </w:rPr>
+        <w:t>ing</w:t>
+      </w:r>
+      <w:r>
+        <w:rPr>
+          <w:lang w:val="en-US"/>
+        </w:rPr>
+        <w:t xml:space="preserve"> we compute the needed extra information like the maximum frequency per document (in case of the augmented </w:t>
+      </w:r>
+      <w:proofErr w:type="spellStart"/>
+      <w:r>
+        <w:rPr>
+          <w:lang w:val="en-US"/>
+        </w:rPr>
+        <w:t>tf</w:t>
+      </w:r>
+      <w:r>
+        <w:rPr>
+          <w:lang w:val="en-US"/>
+        </w:rPr>
+        <w:t>-</w:t>
+      </w:r>
+      <w:r>
+        <w:rPr>
+          <w:lang w:val="en-US"/>
+        </w:rPr>
+        <w:t>idf</w:t>
+      </w:r>
+      <w:proofErr w:type="spellEnd"/>
+      <w:r>
+        <w:rPr>
+          <w:lang w:val="en-US"/>
+        </w:rPr>
+        <w:t xml:space="preserve"> weighting) or the norms of the document vectors (in case of t</w:t>
+      </w:r>
+      <w:r>
+        <w:rPr>
+          <w:lang w:val="en-US"/>
+        </w:rPr>
+        <w:t>he cosine similarity m</w:t>
+      </w:r>
+      <w:r>
+        <w:rPr>
+          <w:lang w:val="en-US"/>
+        </w:rPr>
+        <w:t>easure) directly</w:t>
+      </w:r>
+      <w:r>
+        <w:rPr>
+          <w:lang w:val="en-US"/>
+        </w:rPr>
+        <w:t xml:space="preserve"> based on the information available in the inverted index. In case of not using indexing we make two entire iterations over all documents. In the first round we precompute</w:t>
+      </w:r>
+      <w:r>
+        <w:rPr>
+          <w:lang w:val="en-US"/>
+        </w:rPr>
+        <w:t xml:space="preserve"> </w:t>
+      </w:r>
+      <w:r>
+        <w:rPr>
+          <w:lang w:val="en-US"/>
+        </w:rPr>
+        <w:t>document frequencies</w:t>
+      </w:r>
+      <w:r>
+        <w:rPr>
+          <w:lang w:val="en-US"/>
+        </w:rPr>
+        <w:t xml:space="preserve"> fo</w:t>
+      </w:r>
+      <w:r>
+        <w:rPr>
+          <w:lang w:val="en-US"/>
+        </w:rPr>
+        <w:t xml:space="preserve">r all terms </w:t>
+      </w:r>
+      <w:r>
+        <w:rPr>
+          <w:lang w:val="en-US"/>
+        </w:rPr>
+        <w:t xml:space="preserve">in order to be able to compute the </w:t>
+      </w:r>
+      <w:proofErr w:type="spellStart"/>
+      <w:r>
+        <w:rPr>
+          <w:lang w:val="en-US"/>
+        </w:rPr>
+        <w:t>tf-idf</w:t>
+      </w:r>
+      <w:proofErr w:type="spellEnd"/>
+      <w:r>
+        <w:rPr>
+          <w:lang w:val="en-US"/>
+        </w:rPr>
+        <w:t xml:space="preserve"> score in the second round. Durin</w:t>
+      </w:r>
+      <w:r>
+        <w:rPr>
+          <w:lang w:val="en-US"/>
+        </w:rPr>
+        <w:t xml:space="preserve">g the second iteration over the document collection </w:t>
+      </w:r>
+      <w:r>
+        <w:rPr>
+          <w:lang w:val="en-US"/>
+        </w:rPr>
+        <w:t>we compute the score for each document and keep a sequence of the top-n ranked documents.</w:t>
+      </w:r>
+    </w:p>
+    <w:p>
+      <w:pPr>
         <w:pStyle w:val="berschrift1"/>
-      </w:pPr>
-      <w:r>
+        <w:rPr>
+          <w:lang w:val="en-US"/>
+        </w:rPr>
+      </w:pPr>
+      <w:r>
+        <w:rPr>
+          <w:lang w:val="en-US"/>
+        </w:rPr>
+        <w:t>Language</w:t>
+      </w:r>
+      <w:r>
+        <w:rPr>
+          <w:lang w:val="en-US"/>
+        </w:rPr>
+        <w:t xml:space="preserve"> scoring models</w:t>
+      </w:r>
+    </w:p>
+    <w:p>
+      <w:pPr>
+        <w:rPr>
+          <w:rFonts w:cstheme="minorHAnsi"/>
+          <w:lang w:val="en-US"/>
+        </w:rPr>
+      </w:pPr>
+      <w:r>
+        <w:rPr>
+          <w:lang w:val="en-US"/>
+        </w:rPr>
+        <w:t>As our language model w</w:t>
+      </w:r>
+      <w:r>
+        <w:rPr>
+          <w:lang w:val="en-US"/>
+        </w:rPr>
+        <w:t xml:space="preserve">e implemented the maximum likelihood estimation presented in the lecture (lecture 6, slides 5-8) and applied the proposed </w:t>
+      </w:r>
+      <w:proofErr w:type="spellStart"/>
+      <w:r>
+        <w:rPr>
+          <w:lang w:val="en-US"/>
+        </w:rPr>
+        <w:t>Jelinek</w:t>
+      </w:r>
+      <w:proofErr w:type="spellEnd"/>
+      <w:r>
+        <w:rPr>
+          <w:lang w:val="en-US"/>
+        </w:rPr>
+        <w:t>-Mercer smoothing to get better estimates for small frequencies.</w:t>
+      </w:r>
+      <w:r>
+        <w:rPr>
+          <w:lang w:val="en-US"/>
+        </w:rPr>
+        <w:t xml:space="preserve"> </w:t>
+      </w:r>
+      <w:r>
+        <w:rPr>
+          <w:lang w:val="en-US"/>
+        </w:rPr>
+        <w:t xml:space="preserve">Experimenting with varying the tuning parameter </w:t>
+      </w:r>
+      <w:r>
+        <w:rPr>
+          <w:rFonts w:cstheme="minorHAnsi"/>
+          <w:lang w:val="en-US"/>
+        </w:rPr>
+        <w:t>λ</w:t>
+      </w:r>
+      <w:r>
+        <w:rPr>
+          <w:lang w:val="en-US"/>
+        </w:rPr>
+        <w:t xml:space="preserve"> showed optimal precision, recall, f1 and MAP measures for </w:t>
+      </w:r>
+      <w:r>
+        <w:rPr>
+          <w:rFonts w:cstheme="minorHAnsi"/>
+          <w:lang w:val="en-US"/>
+        </w:rPr>
+        <w:t>λ = 0.2.</w:t>
+      </w:r>
+    </w:p>
+    <w:p>
+      <w:pPr>
+        <w:rPr>
+          <w:lang w:val="en-US"/>
+        </w:rPr>
+      </w:pPr>
+      <w:r>
+        <w:rPr>
+          <w:rFonts w:cstheme="minorHAnsi"/>
+          <w:lang w:val="en-US"/>
+        </w:rPr>
         <w:lastRenderedPageBreak/>
-        <w:t xml:space="preserve">Approaches for Improving </w:t>
-      </w:r>
-      <w:r>
-        <w:t>Training Data Performance</w:t>
+        <w:t>The implementation of the language model can be fo</w:t>
+      </w:r>
+      <w:r>
+        <w:rPr>
+          <w:rFonts w:cstheme="minorHAnsi"/>
+          <w:lang w:val="en-US"/>
+        </w:rPr>
+        <w:t xml:space="preserve">und in the class </w:t>
+      </w:r>
+      <w:r>
+        <w:rPr>
+          <w:rFonts w:cstheme="minorHAnsi"/>
+          <w:lang w:val="en-US"/>
+        </w:rPr>
+        <w:t>"</w:t>
+      </w:r>
+      <w:proofErr w:type="spellStart"/>
+      <w:r>
+        <w:rPr>
+          <w:rFonts w:cstheme="minorHAnsi"/>
+          <w:lang w:val="en-US"/>
+        </w:rPr>
+        <w:t>LanguageModel</w:t>
+      </w:r>
+      <w:proofErr w:type="spellEnd"/>
+      <w:r>
+        <w:rPr>
+          <w:rFonts w:cstheme="minorHAnsi"/>
+          <w:lang w:val="en-US"/>
+        </w:rPr>
+        <w:t>"</w:t>
+      </w:r>
+      <w:r>
+        <w:rPr>
+          <w:rFonts w:cstheme="minorHAnsi"/>
+          <w:lang w:val="en-US"/>
+        </w:rPr>
+        <w:t>.</w:t>
+      </w:r>
+      <w:r>
+        <w:rPr>
+          <w:rFonts w:cstheme="minorHAnsi"/>
+          <w:lang w:val="en-US"/>
+        </w:rPr>
+        <w:t xml:space="preserve"> It is possible to run our language model with and without indexing. In case of using the inverted index</w:t>
+      </w:r>
+      <w:r>
+        <w:rPr>
+          <w:rFonts w:cstheme="minorHAnsi"/>
+          <w:lang w:val="en-US"/>
+        </w:rPr>
+        <w:t xml:space="preserve"> the required information like maximum frequency per document is directly computed based on the index. </w:t>
+      </w:r>
+      <w:r>
+        <w:rPr>
+          <w:rFonts w:cstheme="minorHAnsi"/>
+          <w:lang w:val="en-US"/>
+        </w:rPr>
+        <w:t>For the variant without indexing we make two entire iterations over the documen</w:t>
+      </w:r>
+      <w:r>
+        <w:rPr>
+          <w:rFonts w:cstheme="minorHAnsi"/>
+          <w:lang w:val="en-US"/>
+        </w:rPr>
+        <w:t xml:space="preserve">t collection. During the first round we precompute collection frequencies as well as the total amount of terms in the document collection in order to be able to apply the described scoring with smoothing in the second iteration. </w:t>
+      </w:r>
+      <w:r>
+        <w:rPr>
+          <w:rFonts w:cstheme="minorHAnsi"/>
+          <w:lang w:val="en-US"/>
+        </w:rPr>
+        <w:t xml:space="preserve">Like in the case of the term-based models we </w:t>
+      </w:r>
+      <w:r>
+        <w:rPr>
+          <w:rFonts w:cstheme="minorHAnsi"/>
+          <w:lang w:val="en-US"/>
+        </w:rPr>
+        <w:t xml:space="preserve">just </w:t>
+      </w:r>
+      <w:r>
+        <w:rPr>
+          <w:rFonts w:cstheme="minorHAnsi"/>
+          <w:lang w:val="en-US"/>
+        </w:rPr>
+        <w:t xml:space="preserve">keep the top-n ranked documents </w:t>
+      </w:r>
+      <w:r>
+        <w:rPr>
+          <w:rFonts w:cstheme="minorHAnsi"/>
+          <w:lang w:val="en-US"/>
+        </w:rPr>
+        <w:t xml:space="preserve">after each iteration of the </w:t>
+      </w:r>
+      <w:r>
+        <w:rPr>
+          <w:rFonts w:cstheme="minorHAnsi"/>
+          <w:lang w:val="en-US"/>
+        </w:rPr>
+        <w:t>second round.</w:t>
+      </w:r>
+    </w:p>
+    <w:p>
+      <w:pPr>
+        <w:pStyle w:val="berschrift1"/>
+      </w:pPr>
+      <w:r>
+        <w:t xml:space="preserve">Training </w:t>
+      </w:r>
+      <w:r>
+        <w:t>d</w:t>
+      </w:r>
+      <w:r>
+        <w:t xml:space="preserve">ata </w:t>
+      </w:r>
+      <w:r>
+        <w:t>p</w:t>
+      </w:r>
+      <w:r>
+        <w:t>erformance</w:t>
+      </w:r>
+    </w:p>
+    <w:p>
+      <w:r>
+        <w:t>Evaluating the performance of our three scoring models</w:t>
+      </w:r>
+      <w:r>
+        <w:t xml:space="preserve"> for the provided 40 test queries and</w:t>
+      </w:r>
+      <w:r>
+        <w:t xml:space="preserve"> 100'000 training documents resulted in the following precision, recall, f1 score and mean average precision (MAP) metrics:</w:t>
+      </w:r>
+    </w:p>
+    <w:tbl>
+      <w:tblPr>
+        <w:tblStyle w:val="Tabellenraster"/>
+        <w:tblW w:w="0" w:type="auto"/>
+        <w:jc w:val="center"/>
+        <w:tblInd w:w="250" w:type="dxa"/>
+        <w:tblLook w:val="04A0" w:firstRow="1" w:lastRow="0" w:firstColumn="1" w:lastColumn="0" w:noHBand="0" w:noVBand="1"/>
+      </w:tblPr>
+      <w:tblGrid>
+        <w:gridCol w:w="1090"/>
+        <w:gridCol w:w="1090"/>
+        <w:gridCol w:w="1745"/>
+        <w:gridCol w:w="1701"/>
+      </w:tblGrid>
+      <w:tr>
+        <w:trPr>
+          <w:jc w:val="center"/>
+        </w:trPr>
+        <w:tc>
+          <w:tcPr>
+            <w:tcW w:w="1090" w:type="dxa"/>
+          </w:tcPr>
+          <w:p>
+            <w:r>
+              <w:t>Metrics</w:t>
+            </w:r>
+          </w:p>
+        </w:tc>
+        <w:tc>
+          <w:tcPr>
+            <w:tcW w:w="1090" w:type="dxa"/>
+          </w:tcPr>
+          <w:p>
+            <w:r>
+              <w:t>TFIDF</w:t>
+            </w:r>
+          </w:p>
+        </w:tc>
+        <w:tc>
+          <w:tcPr>
+            <w:tcW w:w="1745" w:type="dxa"/>
+          </w:tcPr>
+          <w:p>
+            <w:r>
+              <w:t>Cosine Similarity</w:t>
+            </w:r>
+          </w:p>
+        </w:tc>
+        <w:tc>
+          <w:tcPr>
+            <w:tcW w:w="1701" w:type="dxa"/>
+          </w:tcPr>
+          <w:p>
+            <w:r>
+              <w:t>Language Model</w:t>
+            </w:r>
+          </w:p>
+        </w:tc>
+      </w:tr>
+      <w:tr>
+        <w:trPr>
+          <w:jc w:val="center"/>
+        </w:trPr>
+        <w:tc>
+          <w:tcPr>
+            <w:tcW w:w="1090" w:type="dxa"/>
+          </w:tcPr>
+          <w:p>
+            <w:r>
+              <w:t>Precision</w:t>
+            </w:r>
+          </w:p>
+        </w:tc>
+        <w:tc>
+          <w:tcPr>
+            <w:tcW w:w="1090" w:type="dxa"/>
+          </w:tcPr>
+          <w:p>
+            <w:pPr>
+              <w:jc w:val="center"/>
+            </w:pPr>
+            <w:r>
+              <w:t>0.40</w:t>
+            </w:r>
+            <w:r>
+              <w:t>0</w:t>
+            </w:r>
+          </w:p>
+        </w:tc>
+        <w:tc>
+          <w:tcPr>
+            <w:tcW w:w="1745" w:type="dxa"/>
+          </w:tcPr>
+          <w:p>
+            <w:pPr>
+              <w:jc w:val="center"/>
+            </w:pPr>
+            <w:r>
+              <w:t>0.342</w:t>
+            </w:r>
+          </w:p>
+        </w:tc>
+        <w:tc>
+          <w:tcPr>
+            <w:tcW w:w="1701" w:type="dxa"/>
+          </w:tcPr>
+          <w:p>
+            <w:pPr>
+              <w:jc w:val="center"/>
+            </w:pPr>
+            <w:r>
+              <w:t>0.40</w:t>
+            </w:r>
+            <w:r>
+              <w:t>7</w:t>
+            </w:r>
+          </w:p>
+        </w:tc>
+      </w:tr>
+      <w:tr>
+        <w:trPr>
+          <w:jc w:val="center"/>
+        </w:trPr>
+        <w:tc>
+          <w:tcPr>
+            <w:tcW w:w="1090" w:type="dxa"/>
+          </w:tcPr>
+          <w:p>
+            <w:r>
+              <w:t>Recall</w:t>
+            </w:r>
+          </w:p>
+        </w:tc>
+        <w:tc>
+          <w:tcPr>
+            <w:tcW w:w="1090" w:type="dxa"/>
+          </w:tcPr>
+          <w:p>
+            <w:pPr>
+              <w:jc w:val="center"/>
+            </w:pPr>
+            <w:r>
+              <w:t>0.415</w:t>
+            </w:r>
+          </w:p>
+        </w:tc>
+        <w:tc>
+          <w:tcPr>
+            <w:tcW w:w="1745" w:type="dxa"/>
+          </w:tcPr>
+          <w:p>
+            <w:pPr>
+              <w:jc w:val="center"/>
+            </w:pPr>
+            <w:r>
+              <w:t>0.355</w:t>
+            </w:r>
+          </w:p>
+        </w:tc>
+        <w:tc>
+          <w:tcPr>
+            <w:tcW w:w="1701" w:type="dxa"/>
+          </w:tcPr>
+          <w:p>
+            <w:pPr>
+              <w:jc w:val="center"/>
+            </w:pPr>
+            <w:r>
+              <w:t>0.42</w:t>
+            </w:r>
+            <w:r>
+              <w:t>1</w:t>
+            </w:r>
+          </w:p>
+        </w:tc>
+      </w:tr>
+      <w:tr>
+        <w:trPr>
+          <w:jc w:val="center"/>
+        </w:trPr>
+        <w:tc>
+          <w:tcPr>
+            <w:tcW w:w="1090" w:type="dxa"/>
+          </w:tcPr>
+          <w:p>
+            <w:r>
+              <w:t>F1 Score</w:t>
+            </w:r>
+          </w:p>
+        </w:tc>
+        <w:tc>
+          <w:tcPr>
+            <w:tcW w:w="1090" w:type="dxa"/>
+          </w:tcPr>
+          <w:p>
+            <w:pPr>
+              <w:jc w:val="center"/>
+            </w:pPr>
+            <w:r>
+              <w:t>0.405</w:t>
+            </w:r>
+          </w:p>
+        </w:tc>
+        <w:tc>
+          <w:tcPr>
+            <w:tcW w:w="1745" w:type="dxa"/>
+          </w:tcPr>
+          <w:p>
+            <w:pPr>
+              <w:jc w:val="center"/>
+            </w:pPr>
+            <w:r>
+              <w:t>0.346</w:t>
+            </w:r>
+          </w:p>
+        </w:tc>
+        <w:tc>
+          <w:tcPr>
+            <w:tcW w:w="1701" w:type="dxa"/>
+          </w:tcPr>
+          <w:p>
+            <w:pPr>
+              <w:jc w:val="center"/>
+            </w:pPr>
+            <w:r>
+              <w:t>0.41</w:t>
+            </w:r>
+            <w:r>
+              <w:t>2</w:t>
+            </w:r>
+          </w:p>
+        </w:tc>
+      </w:tr>
+      <w:tr>
+        <w:trPr>
+          <w:jc w:val="center"/>
+        </w:trPr>
+        <w:tc>
+          <w:tcPr>
+            <w:tcW w:w="1090" w:type="dxa"/>
+          </w:tcPr>
+          <w:p>
+            <w:r>
+              <w:t>MAP</w:t>
+            </w:r>
+          </w:p>
+        </w:tc>
+        <w:tc>
+          <w:tcPr>
+            <w:tcW w:w="1090" w:type="dxa"/>
+          </w:tcPr>
+          <w:p>
+            <w:pPr>
+              <w:jc w:val="center"/>
+            </w:pPr>
+            <w:r>
+              <w:t>0.277</w:t>
+            </w:r>
+          </w:p>
+        </w:tc>
+        <w:tc>
+          <w:tcPr>
+            <w:tcW w:w="1745" w:type="dxa"/>
+          </w:tcPr>
+          <w:p>
+            <w:pPr>
+              <w:jc w:val="center"/>
+            </w:pPr>
+            <w:r>
+              <w:t>0.198</w:t>
+            </w:r>
+          </w:p>
+        </w:tc>
+        <w:tc>
+          <w:tcPr>
+            <w:tcW w:w="1701" w:type="dxa"/>
+          </w:tcPr>
+          <w:p>
+            <w:pPr>
+              <w:jc w:val="center"/>
+            </w:pPr>
+            <w:r>
+              <w:t>0.28</w:t>
+            </w:r>
+            <w:r>
+              <w:t>0</w:t>
+            </w:r>
+          </w:p>
+        </w:tc>
+      </w:tr>
+    </w:tbl>
+    <w:p>
+      <w:pPr>
+        <w:pStyle w:val="Listenabsatz"/>
+        <w:rPr>
+          <w:lang w:val="en-US"/>
+        </w:rPr>
+      </w:pPr>
+      <w:r>
+        <w:rPr>
+          <w:lang w:val="en-US"/>
+        </w:rPr>
+        <w:t xml:space="preserve">Table </w:t>
+      </w:r>
+      <w:r>
+        <w:rPr>
+          <w:lang w:val="en-US"/>
+        </w:rPr>
+        <w:t>2</w:t>
+      </w:r>
+      <w:r>
+        <w:rPr>
+          <w:lang w:val="en-US"/>
+        </w:rPr>
+        <w:t xml:space="preserve">: </w:t>
+      </w:r>
+      <w:r>
+        <w:rPr>
+          <w:lang w:val="en-US"/>
+        </w:rPr>
+        <w:t xml:space="preserve">Precision, </w:t>
+      </w:r>
+      <w:r>
+        <w:t>recall</w:t>
+      </w:r>
+      <w:r>
+        <w:rPr>
+          <w:lang w:val="en-US"/>
+        </w:rPr>
+        <w:t>, f1 score and MAP metrics for our three scoring models</w:t>
+      </w:r>
+    </w:p>
+    <w:p>
+      <w:r>
+        <w:t xml:space="preserve">Note: For computation of recall and MAP we bounded the </w:t>
+      </w:r>
+      <w:r>
+        <w:t xml:space="preserve">denominator by </w:t>
+      </w:r>
+      <m:oMath>
+        <m:r>
+          <m:rPr>
+            <m:sty m:val="p"/>
+          </m:rPr>
+          <w:rPr>
+            <w:rFonts w:ascii="Cambria Math" w:hAnsi="Cambria Math"/>
+            <w:lang w:val="en-US"/>
+          </w:rPr>
+          <m:t>min⁡</m:t>
+        </m:r>
+        <m:r>
+          <w:rPr>
+            <w:rFonts w:ascii="Cambria Math" w:hAnsi="Cambria Math"/>
+            <w:lang w:val="en-US"/>
+          </w:rPr>
+          <m:t>((TP+FN), 100)</m:t>
+        </m:r>
+      </m:oMath>
+    </w:p>
+    <w:p>
+      <w:pPr>
+        <w:pStyle w:val="berschrift1"/>
+      </w:pPr>
+      <w:r>
+        <w:t xml:space="preserve">Approaches for </w:t>
+      </w:r>
+      <w:r>
+        <w:t>i</w:t>
+      </w:r>
+      <w:r>
+        <w:t xml:space="preserve">mproving </w:t>
+      </w:r>
+      <w:r>
+        <w:t>t</w:t>
+      </w:r>
+      <w:r>
+        <w:t xml:space="preserve">raining </w:t>
+      </w:r>
+      <w:r>
+        <w:t>d</w:t>
+      </w:r>
+      <w:r>
+        <w:t xml:space="preserve">ata </w:t>
+      </w:r>
+      <w:r>
+        <w:t>p</w:t>
+      </w:r>
+      <w:r>
+        <w:t>erformance</w:t>
       </w:r>
     </w:p>
     <w:p>
@@ -815,12 +1645,50 @@
           <w:ilvl w:val="0"/>
           <w:numId w:val="2"/>
         </w:numPr>
-      </w:pPr>
-      <w:r>
-        <w:t>N</w:t>
+        <w:jc w:val="left"/>
+      </w:pPr>
+      <w:r>
+        <w:t>Character n</w:t>
       </w:r>
       <w:r>
         <w:t>-grams</w:t>
+      </w:r>
+      <w:r>
+        <w:t xml:space="preserve">: One of the major challenges when working with the tipster data set is </w:t>
+      </w:r>
+      <w:r>
+        <w:t xml:space="preserve">in our opinion </w:t>
+      </w:r>
+      <w:r>
+        <w:t>spelling error</w:t>
+      </w:r>
+      <w:r>
+        <w:t>s. In order to become more tolerant against such spelling mistakes we tried to create an inverted index with character n-grams. Our class "</w:t>
+      </w:r>
+      <w:proofErr w:type="spellStart"/>
+      <w:r>
+        <w:t>TipsterParseSmart</w:t>
+      </w:r>
+      <w:proofErr w:type="spellEnd"/>
+      <w:r>
+        <w:t>" has an option "</w:t>
+      </w:r>
+      <w:proofErr w:type="spellStart"/>
+      <w:r>
+        <w:t>ngramSize</w:t>
+      </w:r>
+      <w:proofErr w:type="spellEnd"/>
+      <w:r>
+        <w:t xml:space="preserve">" which allows </w:t>
+      </w:r>
+      <w:r>
+        <w:t>specifying</w:t>
+      </w:r>
+      <w:r>
+        <w:t xml:space="preserve"> the size of the n-grams to be extracted from the document tokens. </w:t>
+      </w:r>
+      <w:r>
+        <w:t>Testing various n-gram sizes unfortunately didn't result in improving the training data performance.</w:t>
       </w:r>
     </w:p>
     <w:p>
@@ -830,35 +1698,135 @@
           <w:ilvl w:val="0"/>
           <w:numId w:val="2"/>
         </w:numPr>
-      </w:pPr>
-      <w:r>
-        <w:t xml:space="preserve">Query Expansion </w:t>
+        <w:jc w:val="left"/>
+      </w:pPr>
+      <w:r>
+        <w:t xml:space="preserve">Query </w:t>
+      </w:r>
+      <w:r>
+        <w:t>e</w:t>
+      </w:r>
+      <w:r>
+        <w:t>xpansion</w:t>
+      </w:r>
+      <w:r>
+        <w:t xml:space="preserve"> </w:t>
       </w:r>
       <w:r>
         <w:t xml:space="preserve">through </w:t>
       </w:r>
       <w:r>
-        <w:t>Synonyms</w:t>
+        <w:t>s</w:t>
+      </w:r>
+      <w:r>
+        <w:t>ynonyms</w:t>
+      </w:r>
+      <w:r>
+        <w:t>/</w:t>
+      </w:r>
+      <w:r>
+        <w:t xml:space="preserve">terms from </w:t>
+      </w:r>
+      <w:r>
+        <w:t>top ranked</w:t>
+      </w:r>
+      <w:r>
+        <w:t xml:space="preserve"> documents</w:t>
+      </w:r>
+      <w:r>
+        <w:t xml:space="preserve">: Because the provided training queries were rather </w:t>
+      </w:r>
+      <w:proofErr w:type="gramStart"/>
+      <w:r>
+        <w:t>short</w:t>
+      </w:r>
+      <w:proofErr w:type="gramEnd"/>
+      <w:r>
+        <w:t xml:space="preserve"> (most often just a couple of terms) we had the idea to </w:t>
+      </w:r>
+      <w:r>
+        <w:t>use query expansion to improve training data performance. Our first approach was based on doing a first round of scoring and only returning the top n ranked documents with n being quite small (e.g. 1</w:t>
+      </w:r>
+      <w:r>
+        <w:t>0). From these "very" relevant documents we than extracted the most frequent words and appended them to the query terms. After that we did a second round of scoring and returned the top 100 documents. Because this didn't lead to an improvement we also tried query expansion by synonyms. For this we used a dictionary with synonyms from the WordNet dataset. Before evaluating a query we extended the original query terms by synonyms from this dataset. Unfortunately also this didn't result in an improvement of the training data performance.</w:t>
       </w:r>
     </w:p>
     <w:p>
       <w:pPr>
-        <w:pStyle w:val="Listenabsatz"/>
-        <w:numPr>
-          <w:ilvl w:val="0"/>
-          <w:numId w:val="2"/>
-        </w:numPr>
-      </w:pPr>
-      <w:r>
-        <w:t>Query Expansion through terms from relevant documents</w:t>
+        <w:pStyle w:val="berschrift1"/>
+        <w:rPr>
+          <w:lang w:val="en-US"/>
+        </w:rPr>
+      </w:pPr>
+      <w:r>
+        <w:rPr>
+          <w:lang w:val="en-US"/>
+        </w:rPr>
+        <w:t>Challenges during development</w:t>
       </w:r>
     </w:p>
     <w:p>
+      <w:r>
+        <w:t>Our initial challenge was limited heap size. During all our developments we set maximum allowed heap size to 4 GB which seemed to be too restrictive when working directly with the class "</w:t>
+      </w:r>
+      <w:proofErr w:type="spellStart"/>
+      <w:r>
+        <w:t>TipsterStream</w:t>
+      </w:r>
+      <w:proofErr w:type="spellEnd"/>
+      <w:r>
+        <w:t>" from the provided library "</w:t>
+      </w:r>
+      <w:proofErr w:type="spellStart"/>
+      <w:r>
+        <w:t>tinyir</w:t>
+      </w:r>
+      <w:proofErr w:type="spellEnd"/>
+      <w:r>
+        <w:t xml:space="preserve">". In order to work around this problem we extended this class and …. </w:t>
+      </w:r>
+      <w:r>
+        <w:rPr>
+          <w:b/>
+          <w:color w:val="FF0000"/>
+        </w:rPr>
+        <w:t>TODO</w:t>
+      </w:r>
+    </w:p>
+    <w:p>
+      <w:r>
+        <w:lastRenderedPageBreak/>
+        <w:t>After solving the problem with the limited heap size the creation of the entire index took around 750 seconds which was not very practical for implementing and testing our scoring models. That was the reason why we made use of "</w:t>
+      </w:r>
+      <w:proofErr w:type="spellStart"/>
+      <w:r>
+        <w:t>LevelDB</w:t>
+      </w:r>
+      <w:proofErr w:type="spellEnd"/>
+      <w:r>
+        <w:t>" and introduced a class "</w:t>
+      </w:r>
+      <w:proofErr w:type="spellStart"/>
+      <w:r>
+        <w:t>PersistentFreqIndex</w:t>
+      </w:r>
+      <w:proofErr w:type="spellEnd"/>
+      <w:r>
+        <w:t>" which has the functionality to make the inverted index persistent and recreate the index from disk again. Recreating the inverted index for the entire document collection from the database takes around 50 seconds.</w:t>
+      </w:r>
+    </w:p>
+    <w:p>
       <w:pPr>
         <w:pStyle w:val="berschrift1"/>
       </w:pPr>
       <w:r>
-        <w:t>Running Time</w:t>
+        <w:t xml:space="preserve">Running </w:t>
+      </w:r>
+      <w:r>
+        <w:t>t</w:t>
+      </w:r>
+      <w:r>
+        <w:t>ime</w:t>
       </w:r>
       <w:r>
         <w:t>s</w:t>
@@ -911,18 +1879,22 @@
       <w:tblPr>
         <w:tblStyle w:val="Tabellenraster"/>
         <w:tblW w:w="0" w:type="auto"/>
+        <w:jc w:val="center"/>
         <w:tblLook w:val="04A0" w:firstRow="1" w:lastRow="0" w:firstColumn="1" w:lastColumn="0" w:noHBand="0" w:noVBand="1"/>
       </w:tblPr>
       <w:tblGrid>
-        <w:gridCol w:w="3369"/>
-        <w:gridCol w:w="1211"/>
-        <w:gridCol w:w="2290"/>
-        <w:gridCol w:w="2290"/>
+        <w:gridCol w:w="3256"/>
+        <w:gridCol w:w="1276"/>
+        <w:gridCol w:w="1701"/>
+        <w:gridCol w:w="1822"/>
       </w:tblGrid>
       <w:tr>
-        <w:tc>
-          <w:tcPr>
-            <w:tcW w:w="3369" w:type="dxa"/>
+        <w:trPr>
+          <w:jc w:val="center"/>
+        </w:trPr>
+        <w:tc>
+          <w:tcPr>
+            <w:tcW w:w="3256" w:type="dxa"/>
           </w:tcPr>
           <w:p>
             <w:r>
@@ -932,7 +1904,7 @@
         </w:tc>
         <w:tc>
           <w:tcPr>
-            <w:tcW w:w="1211" w:type="dxa"/>
+            <w:tcW w:w="1276" w:type="dxa"/>
           </w:tcPr>
           <w:p>
             <w:r>
@@ -942,7 +1914,7 @@
         </w:tc>
         <w:tc>
           <w:tcPr>
-            <w:tcW w:w="2290" w:type="dxa"/>
+            <w:tcW w:w="1701" w:type="dxa"/>
           </w:tcPr>
           <w:p>
             <w:r>
@@ -952,7 +1924,7 @@
         </w:tc>
         <w:tc>
           <w:tcPr>
-            <w:tcW w:w="2290" w:type="dxa"/>
+            <w:tcW w:w="1822" w:type="dxa"/>
           </w:tcPr>
           <w:p>
             <w:r>
@@ -962,129 +1934,342 @@
         </w:tc>
       </w:tr>
       <w:tr>
-        <w:tc>
-          <w:tcPr>
-            <w:tcW w:w="3369" w:type="dxa"/>
-          </w:tcPr>
-          <w:p>
-            <w:r>
-              <w:t>With inverted frequency index</w:t>
-            </w:r>
-          </w:p>
-        </w:tc>
-        <w:tc>
-          <w:tcPr>
-            <w:tcW w:w="1211" w:type="dxa"/>
-          </w:tcPr>
-          <w:p/>
-        </w:tc>
-        <w:tc>
-          <w:tcPr>
-            <w:tcW w:w="2290" w:type="dxa"/>
-          </w:tcPr>
-          <w:p/>
-        </w:tc>
-        <w:tc>
-          <w:tcPr>
-            <w:tcW w:w="2290" w:type="dxa"/>
-          </w:tcPr>
-          <w:p/>
+        <w:trPr>
+          <w:jc w:val="center"/>
+        </w:trPr>
+        <w:tc>
+          <w:tcPr>
+            <w:tcW w:w="3256" w:type="dxa"/>
+          </w:tcPr>
+          <w:p>
+            <w:r>
+              <w:t xml:space="preserve">Creating </w:t>
+            </w:r>
+            <w:r>
+              <w:t xml:space="preserve">inverted </w:t>
+            </w:r>
+            <w:r>
+              <w:t>index</w:t>
+            </w:r>
+          </w:p>
+        </w:tc>
+        <w:tc>
+          <w:tcPr>
+            <w:tcW w:w="4799" w:type="dxa"/>
+            <w:gridSpan w:val="3"/>
+          </w:tcPr>
+          <w:p>
+            <w:pPr>
+              <w:jc w:val="center"/>
+            </w:pPr>
+            <w:r>
+              <w:t>~</w:t>
+            </w:r>
+            <w:r>
+              <w:t xml:space="preserve"> </w:t>
+            </w:r>
+            <w:r>
+              <w:t>7</w:t>
+            </w:r>
+            <w:r>
+              <w:t>50</w:t>
+            </w:r>
+            <w:r>
+              <w:t xml:space="preserve"> secs</w:t>
+            </w:r>
+          </w:p>
         </w:tc>
       </w:tr>
       <w:tr>
-        <w:tc>
-          <w:tcPr>
-            <w:tcW w:w="3369" w:type="dxa"/>
-          </w:tcPr>
-          <w:p>
-            <w:r>
-              <w:t>Without inverted frequency index</w:t>
-            </w:r>
-          </w:p>
-        </w:tc>
-        <w:tc>
-          <w:tcPr>
-            <w:tcW w:w="1211" w:type="dxa"/>
-          </w:tcPr>
-          <w:p/>
-        </w:tc>
-        <w:tc>
-          <w:tcPr>
-            <w:tcW w:w="2290" w:type="dxa"/>
-          </w:tcPr>
-          <w:p/>
-        </w:tc>
-        <w:tc>
-          <w:tcPr>
-            <w:tcW w:w="2290" w:type="dxa"/>
-          </w:tcPr>
-          <w:p/>
+        <w:trPr>
+          <w:jc w:val="center"/>
+        </w:trPr>
+        <w:tc>
+          <w:tcPr>
+            <w:tcW w:w="3256" w:type="dxa"/>
+          </w:tcPr>
+          <w:p>
+            <w:r>
+              <w:t>Recreating inverted index from the database</w:t>
+            </w:r>
+          </w:p>
+        </w:tc>
+        <w:tc>
+          <w:tcPr>
+            <w:tcW w:w="4799" w:type="dxa"/>
+            <w:gridSpan w:val="3"/>
+          </w:tcPr>
+          <w:p>
+            <w:pPr>
+              <w:jc w:val="center"/>
+            </w:pPr>
+            <w:r>
+              <w:t>~</w:t>
+            </w:r>
+            <w:r>
+              <w:t xml:space="preserve"> 50</w:t>
+            </w:r>
+            <w:r>
+              <w:t xml:space="preserve"> secs</w:t>
+            </w:r>
+          </w:p>
+        </w:tc>
+      </w:tr>
+      <w:tr>
+        <w:trPr>
+          <w:jc w:val="center"/>
+        </w:trPr>
+        <w:tc>
+          <w:tcPr>
+            <w:tcW w:w="3256" w:type="dxa"/>
+          </w:tcPr>
+          <w:p>
+            <w:r>
+              <w:t>Computing additional statistics based on the inverted index</w:t>
+            </w:r>
+            <w:r>
+              <w:t xml:space="preserve"> (*)</w:t>
+            </w:r>
+          </w:p>
+        </w:tc>
+        <w:tc>
+          <w:tcPr>
+            <w:tcW w:w="4799" w:type="dxa"/>
+            <w:gridSpan w:val="3"/>
+          </w:tcPr>
+          <w:p>
+            <w:pPr>
+              <w:jc w:val="center"/>
+            </w:pPr>
+            <w:r>
+              <w:t>&lt; 20 secs</w:t>
+            </w:r>
+          </w:p>
+        </w:tc>
+      </w:tr>
+      <w:tr>
+        <w:trPr>
+          <w:jc w:val="center"/>
+        </w:trPr>
+        <w:tc>
+          <w:tcPr>
+            <w:tcW w:w="3256" w:type="dxa"/>
+          </w:tcPr>
+          <w:p>
+            <w:r>
+              <w:t xml:space="preserve">Average query running time </w:t>
+            </w:r>
+            <w:r>
+              <w:rPr>
+                <w:b/>
+              </w:rPr>
+              <w:t>w</w:t>
+            </w:r>
+            <w:r>
+              <w:rPr>
+                <w:b/>
+              </w:rPr>
+              <w:t>ith</w:t>
+            </w:r>
+            <w:r>
+              <w:t xml:space="preserve"> inverted frequency index</w:t>
+            </w:r>
+          </w:p>
+        </w:tc>
+        <w:tc>
+          <w:tcPr>
+            <w:tcW w:w="1276" w:type="dxa"/>
+          </w:tcPr>
+          <w:p>
+            <w:pPr>
+              <w:jc w:val="center"/>
+            </w:pPr>
+            <w:r>
+              <w:t>&lt; 1 sec</w:t>
+            </w:r>
+          </w:p>
+        </w:tc>
+        <w:tc>
+          <w:tcPr>
+            <w:tcW w:w="1701" w:type="dxa"/>
+          </w:tcPr>
+          <w:p>
+            <w:pPr>
+              <w:jc w:val="center"/>
+            </w:pPr>
+            <w:r>
+              <w:t>&lt; 1 sec</w:t>
+            </w:r>
+          </w:p>
+        </w:tc>
+        <w:tc>
+          <w:tcPr>
+            <w:tcW w:w="1822" w:type="dxa"/>
+          </w:tcPr>
+          <w:p>
+            <w:pPr>
+              <w:jc w:val="center"/>
+            </w:pPr>
+            <w:r>
+              <w:t>&lt; 1 sec</w:t>
+            </w:r>
+          </w:p>
+        </w:tc>
+      </w:tr>
+      <w:tr>
+        <w:trPr>
+          <w:jc w:val="center"/>
+        </w:trPr>
+        <w:tc>
+          <w:tcPr>
+            <w:tcW w:w="3256" w:type="dxa"/>
+          </w:tcPr>
+          <w:p>
+            <w:r>
+              <w:t xml:space="preserve">Average query running time </w:t>
+            </w:r>
+            <w:r>
+              <w:rPr>
+                <w:b/>
+              </w:rPr>
+              <w:t>w</w:t>
+            </w:r>
+            <w:r>
+              <w:rPr>
+                <w:b/>
+              </w:rPr>
+              <w:t>ithout</w:t>
+            </w:r>
+            <w:r>
+              <w:t xml:space="preserve"> inverted frequency index</w:t>
+            </w:r>
+          </w:p>
+        </w:tc>
+        <w:tc>
+          <w:tcPr>
+            <w:tcW w:w="1276" w:type="dxa"/>
+          </w:tcPr>
+          <w:p>
+            <w:pPr>
+              <w:jc w:val="center"/>
+            </w:pPr>
+            <w:r>
+              <w:t>~</w:t>
+            </w:r>
+            <w:r>
+              <w:t xml:space="preserve"> </w:t>
+            </w:r>
+            <w:r>
+              <w:t>36</w:t>
+            </w:r>
+            <w:r>
+              <w:t>50</w:t>
+            </w:r>
+            <w:r>
+              <w:t xml:space="preserve"> sec</w:t>
+            </w:r>
+            <w:r>
+              <w:t>s</w:t>
+            </w:r>
+          </w:p>
+        </w:tc>
+        <w:tc>
+          <w:tcPr>
+            <w:tcW w:w="1701" w:type="dxa"/>
+          </w:tcPr>
+          <w:p>
+            <w:pPr>
+              <w:jc w:val="center"/>
+            </w:pPr>
+            <w:r>
+              <w:t>~</w:t>
+            </w:r>
+            <w:r>
+              <w:t xml:space="preserve"> </w:t>
+            </w:r>
+            <w:r>
+              <w:t>22</w:t>
+            </w:r>
+            <w:r>
+              <w:t>50</w:t>
+            </w:r>
+            <w:r>
+              <w:t xml:space="preserve"> sec</w:t>
+            </w:r>
+            <w:r>
+              <w:t>s</w:t>
+            </w:r>
+          </w:p>
+        </w:tc>
+        <w:tc>
+          <w:tcPr>
+            <w:tcW w:w="1822" w:type="dxa"/>
+          </w:tcPr>
+          <w:p>
+            <w:pPr>
+              <w:jc w:val="center"/>
+            </w:pPr>
+            <w:r>
+              <w:t>~</w:t>
+            </w:r>
+            <w:r>
+              <w:t xml:space="preserve"> </w:t>
+            </w:r>
+            <w:r>
+              <w:t>21</w:t>
+            </w:r>
+            <w:r>
+              <w:t>00</w:t>
+            </w:r>
+            <w:r>
+              <w:t xml:space="preserve"> sec</w:t>
+            </w:r>
+            <w:r>
+              <w:t>s</w:t>
+            </w:r>
+          </w:p>
         </w:tc>
       </w:tr>
     </w:tbl>
     <w:p>
       <w:pPr>
-        <w:rPr>
-          <w:lang w:val="en-US"/>
-        </w:rPr>
-      </w:pPr>
-      <w:r>
-        <w:rPr>
-          <w:lang w:val="en-US"/>
-        </w:rPr>
-        <w:t>Note: For these experiments we used</w:t>
-      </w:r>
-      <w:r>
-        <w:rPr>
-          <w:lang w:val="en-US"/>
-        </w:rPr>
-        <w:t xml:space="preserve"> </w:t>
-      </w:r>
-      <w:r>
-        <w:rPr>
-          <w:lang w:val="en-US"/>
-        </w:rPr>
-        <w:t xml:space="preserve">a Windows Machine with </w:t>
-      </w:r>
-      <w:proofErr w:type="spellStart"/>
-      <w:r>
-        <w:rPr>
-          <w:lang w:val="en-US"/>
-        </w:rPr>
-        <w:t>Intelcore</w:t>
-      </w:r>
-      <w:proofErr w:type="spellEnd"/>
-      <w:r>
-        <w:rPr>
-          <w:lang w:val="en-US"/>
-        </w:rPr>
-        <w:t xml:space="preserve"> </w:t>
-      </w:r>
-      <w:proofErr w:type="spellStart"/>
-      <w:r>
-        <w:rPr>
-          <w:lang w:val="en-US"/>
-        </w:rPr>
-        <w:t>i</w:t>
-      </w:r>
-      <w:proofErr w:type="spellEnd"/>
-      <w:r>
-        <w:rPr>
-          <w:lang w:val="en-US"/>
-        </w:rPr>
-        <w:t>/ 4500u processor, 1.80 GHz with 8 GB RAM.</w:t>
-      </w:r>
-      <w:r>
-        <w:rPr>
-          <w:lang w:val="en-US"/>
-        </w:rPr>
-        <w:t xml:space="preserve"> </w:t>
-      </w:r>
-      <w:r>
-        <w:rPr>
-          <w:lang w:val="en-US"/>
-        </w:rPr>
-        <w:t>The maximum heap space was set to 4 GB.</w:t>
+        <w:pStyle w:val="Listenabsatz"/>
+        <w:rPr>
+          <w:lang w:val="en-US"/>
+        </w:rPr>
+      </w:pPr>
+      <w:r>
+        <w:rPr>
+          <w:lang w:val="en-US"/>
+        </w:rPr>
+        <w:t xml:space="preserve">Table </w:t>
+      </w:r>
+      <w:r>
+        <w:rPr>
+          <w:lang w:val="en-US"/>
+        </w:rPr>
+        <w:t>3</w:t>
+      </w:r>
+      <w:r>
+        <w:rPr>
+          <w:lang w:val="en-US"/>
+        </w:rPr>
+        <w:t xml:space="preserve">: </w:t>
+      </w:r>
+      <w:r>
+        <w:rPr>
+          <w:lang w:val="en-US"/>
+        </w:rPr>
+        <w:t xml:space="preserve">Running </w:t>
+      </w:r>
+      <w:r>
+        <w:t>times</w:t>
+      </w:r>
+      <w:r>
+        <w:rPr>
+          <w:lang w:val="en-US"/>
+        </w:rPr>
+        <w:t xml:space="preserve"> for index creation and running queries with/without index</w:t>
       </w:r>
     </w:p>
     <w:p>
@@ -1093,11 +2278,99 @@
           <w:lang w:val="en-US"/>
         </w:rPr>
       </w:pPr>
+      <w:r>
+        <w:rPr>
+          <w:lang w:val="en-US"/>
+        </w:rPr>
+        <w:t>Note: For these experiments we used</w:t>
+      </w:r>
+      <w:r>
+        <w:rPr>
+          <w:lang w:val="en-US"/>
+        </w:rPr>
+        <w:t xml:space="preserve"> </w:t>
+      </w:r>
+      <w:r>
+        <w:rPr>
+          <w:lang w:val="en-US"/>
+        </w:rPr>
+        <w:t xml:space="preserve">a Windows Machine with </w:t>
+      </w:r>
+      <w:proofErr w:type="spellStart"/>
+      <w:r>
+        <w:rPr>
+          <w:lang w:val="en-US"/>
+        </w:rPr>
+        <w:t>Intelcore</w:t>
+      </w:r>
+      <w:proofErr w:type="spellEnd"/>
+      <w:r>
+        <w:rPr>
+          <w:lang w:val="en-US"/>
+        </w:rPr>
+        <w:t xml:space="preserve"> </w:t>
+      </w:r>
+      <w:proofErr w:type="spellStart"/>
+      <w:r>
+        <w:rPr>
+          <w:lang w:val="en-US"/>
+        </w:rPr>
+        <w:t>i</w:t>
+      </w:r>
+      <w:proofErr w:type="spellEnd"/>
+      <w:r>
+        <w:rPr>
+          <w:lang w:val="en-US"/>
+        </w:rPr>
+        <w:t>/ 4500u processor, 1.80 GHz with 8 GB RAM.</w:t>
+      </w:r>
+      <w:r>
+        <w:rPr>
+          <w:lang w:val="en-US"/>
+        </w:rPr>
+        <w:t xml:space="preserve"> </w:t>
+      </w:r>
+      <w:r>
+        <w:rPr>
+          <w:lang w:val="en-US"/>
+        </w:rPr>
+        <w:t>The maximum heap space was set to 4 GB.</w:t>
+      </w:r>
     </w:p>
     <w:p>
       <w:pPr>
-        <w:pStyle w:val="berschrift1"/>
-      </w:pPr>
+        <w:rPr>
+          <w:lang w:val="en-US"/>
+        </w:rPr>
+      </w:pPr>
+      <w:r>
+        <w:rPr>
+          <w:lang w:val="en-US"/>
+        </w:rPr>
+        <w:t xml:space="preserve">* This includes calculating statistics like document frequencies which was done directly on the information available in the index (see chapters term-based/language scoring model for more details). Because running this routine didn't take longer than 20 seconds we didn't bother about improving the performance of this step. Obviously ideal would be to also create these statistics directly when creating the inverted index and potentially also make them persistent in </w:t>
+      </w:r>
+      <w:proofErr w:type="spellStart"/>
+      <w:r>
+        <w:rPr>
+          <w:lang w:val="en-US"/>
+        </w:rPr>
+        <w:t>LevelDB</w:t>
+      </w:r>
+      <w:proofErr w:type="spellEnd"/>
+      <w:r>
+        <w:rPr>
+          <w:lang w:val="en-US"/>
+        </w:rPr>
+        <w:t xml:space="preserve"> in order to faster respond to queries</w:t>
+      </w:r>
+      <w:r>
+        <w:rPr>
+          <w:lang w:val="en-US"/>
+        </w:rPr>
+        <w:t>.</w:t>
+      </w:r>
+      <w:bookmarkStart w:id="0" w:name="_GoBack"/>
+      <w:bookmarkEnd w:id="0"/>
     </w:p>
     <w:p>
       <w:pPr>
@@ -1106,9 +2379,21 @@
         </w:rPr>
       </w:pPr>
     </w:p>
+    <w:p>
+      <w:pPr>
+        <w:pStyle w:val="berschrift1"/>
+      </w:pPr>
+    </w:p>
+    <w:p>
+      <w:pPr>
+        <w:rPr>
+          <w:lang w:val="en-US"/>
+        </w:rPr>
+      </w:pPr>
+    </w:p>
     <w:sectPr>
-      <w:footerReference w:type="even" r:id="rId8"/>
-      <w:footerReference w:type="default" r:id="rId9"/>
+      <w:footerReference w:type="even" r:id="rId9"/>
+      <w:footerReference w:type="default" r:id="rId10"/>
       <w:pgSz w:w="11900" w:h="16840"/>
       <w:pgMar w:top="1440" w:right="1440" w:bottom="1440" w:left="1440" w:header="708" w:footer="708" w:gutter="0"/>
       <w:cols w:space="708"/>
@@ -1208,7 +2493,7 @@
         <w:rStyle w:val="Seitenzahl"/>
         <w:noProof/>
       </w:rPr>
-      <w:t>1</w:t>
+      <w:t>3</w:t>
     </w:r>
     <w:r>
       <w:rPr>
@@ -1924,11 +3209,47 @@
     <w:basedOn w:val="Standard"/>
     <w:uiPriority w:val="34"/>
     <w:qFormat/>
-    <w:rsid w:val="00DB2ADE"/>
+    <w:rsid w:val="0080276E"/>
     <w:pPr>
-      <w:ind w:left="720"/>
       <w:contextualSpacing/>
+      <w:jc w:val="center"/>
     </w:pPr>
+  </w:style>
+  <w:style w:type="paragraph" w:styleId="Untertitel">
+    <w:name w:val="Subtitle"/>
+    <w:basedOn w:val="Standard"/>
+    <w:next w:val="Standard"/>
+    <w:link w:val="UntertitelZchn"/>
+    <w:uiPriority w:val="11"/>
+    <w:qFormat/>
+    <w:rsid w:val="0025220B"/>
+    <w:pPr>
+      <w:numPr>
+        <w:ilvl w:val="1"/>
+      </w:numPr>
+    </w:pPr>
+    <w:rPr>
+      <w:rFonts w:asciiTheme="majorHAnsi" w:eastAsiaTheme="majorEastAsia" w:hAnsiTheme="majorHAnsi" w:cstheme="majorBidi"/>
+      <w:i/>
+      <w:iCs/>
+      <w:color w:val="5B9BD5" w:themeColor="accent1"/>
+      <w:spacing w:val="15"/>
+      <w:sz w:val="24"/>
+    </w:rPr>
+  </w:style>
+  <w:style w:type="character" w:customStyle="1" w:styleId="UntertitelZchn">
+    <w:name w:val="Untertitel Zchn"/>
+    <w:basedOn w:val="Absatz-Standardschriftart"/>
+    <w:link w:val="Untertitel"/>
+    <w:uiPriority w:val="11"/>
+    <w:rsid w:val="0025220B"/>
+    <w:rPr>
+      <w:rFonts w:asciiTheme="majorHAnsi" w:eastAsiaTheme="majorEastAsia" w:hAnsiTheme="majorHAnsi" w:cstheme="majorBidi"/>
+      <w:i/>
+      <w:iCs/>
+      <w:color w:val="5B9BD5" w:themeColor="accent1"/>
+      <w:spacing w:val="15"/>
+    </w:rPr>
   </w:style>
 </w:styles>
 </file>
@@ -2376,11 +3697,47 @@
     <w:basedOn w:val="Standard"/>
     <w:uiPriority w:val="34"/>
     <w:qFormat/>
-    <w:rsid w:val="00DB2ADE"/>
+    <w:rsid w:val="0080276E"/>
     <w:pPr>
-      <w:ind w:left="720"/>
       <w:contextualSpacing/>
+      <w:jc w:val="center"/>
     </w:pPr>
+  </w:style>
+  <w:style w:type="paragraph" w:styleId="Untertitel">
+    <w:name w:val="Subtitle"/>
+    <w:basedOn w:val="Standard"/>
+    <w:next w:val="Standard"/>
+    <w:link w:val="UntertitelZchn"/>
+    <w:uiPriority w:val="11"/>
+    <w:qFormat/>
+    <w:rsid w:val="0025220B"/>
+    <w:pPr>
+      <w:numPr>
+        <w:ilvl w:val="1"/>
+      </w:numPr>
+    </w:pPr>
+    <w:rPr>
+      <w:rFonts w:asciiTheme="majorHAnsi" w:eastAsiaTheme="majorEastAsia" w:hAnsiTheme="majorHAnsi" w:cstheme="majorBidi"/>
+      <w:i/>
+      <w:iCs/>
+      <w:color w:val="5B9BD5" w:themeColor="accent1"/>
+      <w:spacing w:val="15"/>
+      <w:sz w:val="24"/>
+    </w:rPr>
+  </w:style>
+  <w:style w:type="character" w:customStyle="1" w:styleId="UntertitelZchn">
+    <w:name w:val="Untertitel Zchn"/>
+    <w:basedOn w:val="Absatz-Standardschriftart"/>
+    <w:link w:val="Untertitel"/>
+    <w:uiPriority w:val="11"/>
+    <w:rsid w:val="0025220B"/>
+    <w:rPr>
+      <w:rFonts w:asciiTheme="majorHAnsi" w:eastAsiaTheme="majorEastAsia" w:hAnsiTheme="majorHAnsi" w:cstheme="majorBidi"/>
+      <w:i/>
+      <w:iCs/>
+      <w:color w:val="5B9BD5" w:themeColor="accent1"/>
+      <w:spacing w:val="15"/>
+    </w:rPr>
   </w:style>
 </w:styles>
 </file>
@@ -2640,8 +3997,20 @@
   <a:extraClrSchemeLst/>
   <a:extLst>
     <a:ext uri="{05A4C25C-085E-4340-85A3-A5531E510DB2}">
-      <thm15:themeFamily xmlns:thm15="http://schemas.microsoft.com/office/thememl/2012/main" xmlns="" name="Office Theme" id="{62F939B6-93AF-4DB8-9C6B-D6C7DFDC589F}" vid="{4A3C46E8-61CC-4603-A589-7422A47A8E4A}"/>
+      <thm15:themeFamily xmlns="" xmlns:thm15="http://schemas.microsoft.com/office/thememl/2012/main" name="Office Theme" id="{62F939B6-93AF-4DB8-9C6B-D6C7DFDC589F}" vid="{4A3C46E8-61CC-4603-A589-7422A47A8E4A}"/>
     </a:ext>
   </a:extLst>
 </a:theme>
+</file>
+
+<file path=customXml/item1.xml><?xml version="1.0" encoding="utf-8"?>
+<b:Sources xmlns:b="http://schemas.openxmlformats.org/officeDocument/2006/bibliography" xmlns="http://schemas.openxmlformats.org/officeDocument/2006/bibliography" SelectedStyle="\APA.XSL" StyleName="APA"/>
+</file>
+
+<file path=customXml/itemProps1.xml><?xml version="1.0" encoding="utf-8"?>
+<ds:datastoreItem xmlns:ds="http://schemas.openxmlformats.org/officeDocument/2006/customXml" ds:itemID="{30F27A57-4898-469A-BF0C-02173DFA41E7}">
+  <ds:schemaRefs>
+    <ds:schemaRef ds:uri="http://schemas.openxmlformats.org/officeDocument/2006/bibliography"/>
+  </ds:schemaRefs>
+</ds:datastoreItem>
 </file>
</xml_diff>